<commit_message>
update template request & lunas
</commit_message>
<xml_diff>
--- a/backend/template_lunas.docx
+++ b/backend/template_lunas.docx
@@ -664,7 +664,10 @@
         <w:sectPr>
           <w:headerReference w:type="even" r:id="rId6"/>
           <w:headerReference w:type="default" r:id="rId7"/>
-          <w:headerReference w:type="first" r:id="rId8"/>
+          <w:footerReference w:type="even" r:id="rId8"/>
+          <w:footerReference w:type="default" r:id="rId9"/>
+          <w:headerReference w:type="first" r:id="rId10"/>
+          <w:footerReference w:type="first" r:id="rId11"/>
           <w:type w:val="continuous"/>
           <w:pgSz w:w="3289" w:h="5670" w:code="70"/>
           <w:pgMar w:top="568" w:right="312" w:bottom="284" w:left="284" w:header="0" w:footer="709" w:gutter="0"/>
@@ -691,19 +694,72 @@
     </w:p>
     <w:p>
       <w:pPr>
+        <w:pStyle w:val="Heading1"/>
+        <w:spacing w:line="360" w:lineRule="auto"/>
+        <w:jc w:val="center"/>
+        <w:rPr>
+          <w:rFonts w:ascii="Consolas" w:hAnsi="Consolas"/>
+          <w:b/>
+          <w:bCs/>
+          <w:color w:val="000000" w:themeColor="text1"/>
+          <w:sz w:val="16"/>
+          <w:szCs w:val="16"/>
+          <w:lang w:val="en-US"/>
+        </w:rPr>
+      </w:pPr>
+      <w:proofErr w:type="gramStart"/>
+      <w:r>
+        <w:rPr>
+          <w:rFonts w:ascii="Consolas" w:hAnsi="Consolas"/>
+          <w:b/>
+          <w:bCs/>
+          <w:color w:val="000000" w:themeColor="text1"/>
+          <w:sz w:val="16"/>
+          <w:szCs w:val="16"/>
+          <w:lang w:val="en-US"/>
+        </w:rPr>
+        <w:t>PT.GESANG</w:t>
+      </w:r>
+      <w:proofErr w:type="gramEnd"/>
+      <w:r>
+        <w:rPr>
+          <w:rFonts w:ascii="Consolas" w:hAnsi="Consolas"/>
+          <w:b/>
+          <w:bCs/>
+          <w:color w:val="000000" w:themeColor="text1"/>
+          <w:sz w:val="16"/>
+          <w:szCs w:val="16"/>
+          <w:lang w:val="en-US"/>
+        </w:rPr>
+        <w:t xml:space="preserve"> TECHNOLOGY</w:t>
+      </w:r>
+    </w:p>
+    <w:p>
+      <w:pPr>
         <w:tabs>
           <w:tab w:val="left" w:pos="993"/>
           <w:tab w:val="left" w:pos="1701"/>
         </w:tabs>
         <w:spacing w:line="360" w:lineRule="auto"/>
-        <w:rPr>
-          <w:rFonts w:ascii="Consolas" w:hAnsi="Consolas"/>
-          <w:color w:val="000000" w:themeColor="text1"/>
-          <w:sz w:val="10"/>
-          <w:szCs w:val="10"/>
-          <w:lang w:val="en-US"/>
-        </w:rPr>
-      </w:pPr>
+        <w:jc w:val="center"/>
+        <w:rPr>
+          <w:rFonts w:ascii="Consolas" w:hAnsi="Consolas"/>
+          <w:color w:val="000000" w:themeColor="text1"/>
+          <w:sz w:val="10"/>
+          <w:szCs w:val="10"/>
+          <w:lang w:val="en-US"/>
+        </w:rPr>
+      </w:pPr>
+      <w:r>
+        <w:rPr>
+          <w:rFonts w:ascii="Consolas" w:hAnsi="Consolas"/>
+          <w:color w:val="000000" w:themeColor="text1"/>
+          <w:sz w:val="10"/>
+          <w:szCs w:val="10"/>
+          <w:lang w:val="en-US"/>
+        </w:rPr>
+        <w:t>-------------COPY PEMBAYARAN KASBON-------------</w:t>
+      </w:r>
     </w:p>
     <w:p>
       <w:pPr>
@@ -712,56 +768,53 @@
           <w:tab w:val="left" w:pos="1701"/>
         </w:tabs>
         <w:spacing w:line="360" w:lineRule="auto"/>
-        <w:jc w:val="center"/>
-        <w:rPr>
-          <w:rFonts w:ascii="Consolas" w:hAnsi="Consolas"/>
-          <w:color w:val="000000" w:themeColor="text1"/>
-          <w:sz w:val="10"/>
-          <w:szCs w:val="10"/>
-          <w:lang w:val="en-US"/>
-        </w:rPr>
-      </w:pPr>
-    </w:p>
-    <w:p>
-      <w:pPr>
-        <w:pStyle w:val="Heading1"/>
-        <w:spacing w:line="360" w:lineRule="auto"/>
-        <w:jc w:val="center"/>
-        <w:rPr>
-          <w:rFonts w:ascii="Consolas" w:hAnsi="Consolas"/>
-          <w:b/>
-          <w:bCs/>
-          <w:color w:val="000000" w:themeColor="text1"/>
-          <w:sz w:val="16"/>
-          <w:szCs w:val="16"/>
-          <w:lang w:val="en-US"/>
-        </w:rPr>
-      </w:pPr>
-      <w:proofErr w:type="gramStart"/>
-      <w:r>
-        <w:rPr>
-          <w:rFonts w:ascii="Consolas" w:hAnsi="Consolas"/>
-          <w:b/>
-          <w:bCs/>
-          <w:color w:val="000000" w:themeColor="text1"/>
-          <w:sz w:val="16"/>
-          <w:szCs w:val="16"/>
-          <w:lang w:val="en-US"/>
-        </w:rPr>
-        <w:t>PT.GESANG</w:t>
-      </w:r>
-      <w:proofErr w:type="gramEnd"/>
-      <w:r>
-        <w:rPr>
-          <w:rFonts w:ascii="Consolas" w:hAnsi="Consolas"/>
-          <w:b/>
-          <w:bCs/>
-          <w:color w:val="000000" w:themeColor="text1"/>
-          <w:sz w:val="16"/>
-          <w:szCs w:val="16"/>
-          <w:lang w:val="en-US"/>
-        </w:rPr>
-        <w:t xml:space="preserve"> TECHNOLOGY</w:t>
+        <w:rPr>
+          <w:rFonts w:ascii="Consolas" w:hAnsi="Consolas"/>
+          <w:color w:val="000000" w:themeColor="text1"/>
+          <w:sz w:val="10"/>
+          <w:szCs w:val="10"/>
+          <w:lang w:val="en-US"/>
+        </w:rPr>
+      </w:pPr>
+      <w:r>
+        <w:rPr>
+          <w:rFonts w:ascii="Consolas" w:hAnsi="Consolas"/>
+          <w:color w:val="000000" w:themeColor="text1"/>
+          <w:sz w:val="10"/>
+          <w:szCs w:val="10"/>
+          <w:lang w:val="en-US"/>
+        </w:rPr>
+        <w:t>ID Kasbon</w:t>
+      </w:r>
+      <w:r>
+        <w:rPr>
+          <w:rFonts w:ascii="Consolas" w:hAnsi="Consolas"/>
+          <w:color w:val="000000" w:themeColor="text1"/>
+          <w:sz w:val="10"/>
+          <w:szCs w:val="10"/>
+          <w:lang w:val="en-US"/>
+        </w:rPr>
+        <w:tab/>
+      </w:r>
+      <w:r>
+        <w:rPr>
+          <w:rFonts w:ascii="Consolas" w:hAnsi="Consolas"/>
+          <w:color w:val="000000" w:themeColor="text1"/>
+          <w:sz w:val="10"/>
+          <w:szCs w:val="10"/>
+          <w:lang w:val="en-US"/>
+        </w:rPr>
+        <w:t>:</w:t>
+      </w:r>
+      <w:r>
+        <w:rPr>
+          <w:rFonts w:ascii="Consolas" w:hAnsi="Consolas"/>
+          <w:color w:val="000000" w:themeColor="text1"/>
+          <w:sz w:val="10"/>
+          <w:szCs w:val="10"/>
+          <w:lang w:val="en-US"/>
+        </w:rPr>
+        <w:t xml:space="preserve"> {id_request}</w:t>
       </w:r>
     </w:p>
     <w:p>
@@ -771,24 +824,53 @@
           <w:tab w:val="left" w:pos="1701"/>
         </w:tabs>
         <w:spacing w:line="360" w:lineRule="auto"/>
-        <w:jc w:val="center"/>
-        <w:rPr>
-          <w:rFonts w:ascii="Consolas" w:hAnsi="Consolas"/>
-          <w:color w:val="000000" w:themeColor="text1"/>
-          <w:sz w:val="10"/>
-          <w:szCs w:val="10"/>
-          <w:lang w:val="en-US"/>
-        </w:rPr>
-      </w:pPr>
-      <w:r>
-        <w:rPr>
-          <w:rFonts w:ascii="Consolas" w:hAnsi="Consolas"/>
-          <w:color w:val="000000" w:themeColor="text1"/>
-          <w:sz w:val="10"/>
-          <w:szCs w:val="10"/>
-          <w:lang w:val="en-US"/>
-        </w:rPr>
-        <w:t>-------------COPY PEMBAYARAN KASBON-------------</w:t>
+        <w:rPr>
+          <w:rFonts w:ascii="Consolas" w:hAnsi="Consolas"/>
+          <w:color w:val="000000" w:themeColor="text1"/>
+          <w:sz w:val="10"/>
+          <w:szCs w:val="10"/>
+          <w:lang w:val="en-US"/>
+        </w:rPr>
+      </w:pPr>
+      <w:r>
+        <w:rPr>
+          <w:rFonts w:ascii="Consolas" w:hAnsi="Consolas"/>
+          <w:color w:val="000000" w:themeColor="text1"/>
+          <w:sz w:val="10"/>
+          <w:szCs w:val="10"/>
+          <w:lang w:val="en-US"/>
+        </w:rPr>
+        <w:t>Nama Karyawan</w:t>
+      </w:r>
+      <w:r>
+        <w:rPr>
+          <w:rFonts w:ascii="Consolas" w:hAnsi="Consolas"/>
+          <w:color w:val="000000" w:themeColor="text1"/>
+          <w:sz w:val="10"/>
+          <w:szCs w:val="10"/>
+          <w:lang w:val="en-US"/>
+        </w:rPr>
+        <w:tab/>
+      </w:r>
+      <w:r>
+        <w:rPr>
+          <w:rFonts w:ascii="Consolas" w:hAnsi="Consolas"/>
+          <w:color w:val="000000" w:themeColor="text1"/>
+          <w:sz w:val="10"/>
+          <w:szCs w:val="10"/>
+          <w:lang w:val="en-US"/>
+        </w:rPr>
+        <w:t>:</w:t>
+      </w:r>
+      <w:r>
+        <w:rPr>
+          <w:rFonts w:ascii="Consolas" w:hAnsi="Consolas"/>
+          <w:color w:val="000000" w:themeColor="text1"/>
+          <w:sz w:val="10"/>
+          <w:szCs w:val="10"/>
+          <w:lang w:val="en-US"/>
+        </w:rPr>
+        <w:t xml:space="preserve"> {nama_user}</w:t>
       </w:r>
     </w:p>
     <w:p>
@@ -814,7 +896,7 @@
           <w:szCs w:val="10"/>
           <w:lang w:val="en-US"/>
         </w:rPr>
-        <w:t>ID Kasbon</w:t>
+        <w:t>Jumlah</w:t>
       </w:r>
       <w:r>
         <w:rPr>
@@ -834,17 +916,17 @@
           <w:szCs w:val="10"/>
           <w:lang w:val="en-US"/>
         </w:rPr>
-        <w:t>:</w:t>
-      </w:r>
-      <w:r>
-        <w:rPr>
-          <w:rFonts w:ascii="Consolas" w:hAnsi="Consolas"/>
-          <w:color w:val="000000" w:themeColor="text1"/>
-          <w:sz w:val="10"/>
-          <w:szCs w:val="10"/>
-          <w:lang w:val="en-US"/>
-        </w:rPr>
-        <w:t xml:space="preserve"> {id_request}</w:t>
+        <w:t xml:space="preserve">: </w:t>
+      </w:r>
+      <w:r>
+        <w:rPr>
+          <w:rFonts w:ascii="Consolas" w:hAnsi="Consolas"/>
+          <w:color w:val="000000" w:themeColor="text1"/>
+          <w:sz w:val="10"/>
+          <w:szCs w:val="10"/>
+          <w:lang w:val="en-US"/>
+        </w:rPr>
+        <w:t>{jumlah}</w:t>
       </w:r>
     </w:p>
     <w:p>
@@ -870,7 +952,7 @@
           <w:szCs w:val="10"/>
           <w:lang w:val="en-US"/>
         </w:rPr>
-        <w:t>Nama Karyawan</w:t>
+        <w:t>Metode</w:t>
       </w:r>
       <w:r>
         <w:rPr>
@@ -900,7 +982,7 @@
           <w:szCs w:val="10"/>
           <w:lang w:val="en-US"/>
         </w:rPr>
-        <w:t xml:space="preserve"> {nama_user}</w:t>
+        <w:t xml:space="preserve"> {metode}</w:t>
       </w:r>
     </w:p>
     <w:p>
@@ -926,7 +1008,7 @@
           <w:szCs w:val="10"/>
           <w:lang w:val="en-US"/>
         </w:rPr>
-        <w:t>Jumlah</w:t>
+        <w:t>Keterangan</w:t>
       </w:r>
       <w:r>
         <w:rPr>
@@ -946,17 +1028,17 @@
           <w:szCs w:val="10"/>
           <w:lang w:val="en-US"/>
         </w:rPr>
-        <w:t xml:space="preserve">: </w:t>
-      </w:r>
-      <w:r>
-        <w:rPr>
-          <w:rFonts w:ascii="Consolas" w:hAnsi="Consolas"/>
-          <w:color w:val="000000" w:themeColor="text1"/>
-          <w:sz w:val="10"/>
-          <w:szCs w:val="10"/>
-          <w:lang w:val="en-US"/>
-        </w:rPr>
-        <w:t>{jumlah}</w:t>
+        <w:t>:</w:t>
+      </w:r>
+      <w:r>
+        <w:rPr>
+          <w:rFonts w:ascii="Consolas" w:hAnsi="Consolas"/>
+          <w:color w:val="000000" w:themeColor="text1"/>
+          <w:sz w:val="10"/>
+          <w:szCs w:val="10"/>
+          <w:lang w:val="en-US"/>
+        </w:rPr>
+        <w:t xml:space="preserve"> {keterangan}</w:t>
       </w:r>
     </w:p>
     <w:p>
@@ -982,7 +1064,7 @@
           <w:szCs w:val="10"/>
           <w:lang w:val="en-US"/>
         </w:rPr>
-        <w:t>Metode</w:t>
+        <w:t>Tanggal/Jam</w:t>
       </w:r>
       <w:r>
         <w:rPr>
@@ -1012,7 +1094,7 @@
           <w:szCs w:val="10"/>
           <w:lang w:val="en-US"/>
         </w:rPr>
-        <w:t xml:space="preserve"> {metode}</w:t>
+        <w:t xml:space="preserve"> {tanggaljam}</w:t>
       </w:r>
     </w:p>
     <w:p>
@@ -1038,37 +1120,7 @@
           <w:szCs w:val="10"/>
           <w:lang w:val="en-US"/>
         </w:rPr>
-        <w:t>Keterangan</w:t>
-      </w:r>
-      <w:r>
-        <w:rPr>
-          <w:rFonts w:ascii="Consolas" w:hAnsi="Consolas"/>
-          <w:color w:val="000000" w:themeColor="text1"/>
-          <w:sz w:val="10"/>
-          <w:szCs w:val="10"/>
-          <w:lang w:val="en-US"/>
-        </w:rPr>
-        <w:tab/>
-      </w:r>
-      <w:r>
-        <w:rPr>
-          <w:rFonts w:ascii="Consolas" w:hAnsi="Consolas"/>
-          <w:color w:val="000000" w:themeColor="text1"/>
-          <w:sz w:val="10"/>
-          <w:szCs w:val="10"/>
-          <w:lang w:val="en-US"/>
-        </w:rPr>
-        <w:t>:</w:t>
-      </w:r>
-      <w:r>
-        <w:rPr>
-          <w:rFonts w:ascii="Consolas" w:hAnsi="Consolas"/>
-          <w:color w:val="000000" w:themeColor="text1"/>
-          <w:sz w:val="10"/>
-          <w:szCs w:val="10"/>
-          <w:lang w:val="en-US"/>
-        </w:rPr>
-        <w:t xml:space="preserve"> {keterangan}</w:t>
+        <w:t>------------------------------------------------</w:t>
       </w:r>
     </w:p>
     <w:p>
@@ -1094,7 +1146,7 @@
           <w:szCs w:val="10"/>
           <w:lang w:val="en-US"/>
         </w:rPr>
-        <w:t>Tanggal/Jam</w:t>
+        <w:t>TANGGAL CETAK</w:t>
       </w:r>
       <w:r>
         <w:rPr>
@@ -1105,15 +1157,6 @@
           <w:lang w:val="en-US"/>
         </w:rPr>
         <w:tab/>
-      </w:r>
-      <w:r>
-        <w:rPr>
-          <w:rFonts w:ascii="Consolas" w:hAnsi="Consolas"/>
-          <w:color w:val="000000" w:themeColor="text1"/>
-          <w:sz w:val="10"/>
-          <w:szCs w:val="10"/>
-          <w:lang w:val="en-US"/>
-        </w:rPr>
         <w:t>:</w:t>
       </w:r>
       <w:r>
@@ -1124,69 +1167,7 @@
           <w:szCs w:val="10"/>
           <w:lang w:val="en-US"/>
         </w:rPr>
-        <w:t xml:space="preserve"> {tanggaljam}</w:t>
-      </w:r>
-    </w:p>
-    <w:p>
-      <w:pPr>
-        <w:tabs>
-          <w:tab w:val="left" w:pos="993"/>
-          <w:tab w:val="left" w:pos="1701"/>
-        </w:tabs>
-        <w:spacing w:line="360" w:lineRule="auto"/>
-        <w:rPr>
-          <w:rFonts w:ascii="Consolas" w:hAnsi="Consolas"/>
-          <w:color w:val="000000" w:themeColor="text1"/>
-          <w:sz w:val="10"/>
-          <w:szCs w:val="10"/>
-          <w:lang w:val="en-US"/>
-        </w:rPr>
-      </w:pPr>
-      <w:r>
-        <w:rPr>
-          <w:rFonts w:ascii="Consolas" w:hAnsi="Consolas"/>
-          <w:color w:val="000000" w:themeColor="text1"/>
-          <w:sz w:val="10"/>
-          <w:szCs w:val="10"/>
-          <w:lang w:val="en-US"/>
-        </w:rPr>
-        <w:t>------------------------------------------------</w:t>
-      </w:r>
-    </w:p>
-    <w:p>
-      <w:pPr>
-        <w:tabs>
-          <w:tab w:val="left" w:pos="993"/>
-          <w:tab w:val="left" w:pos="1701"/>
-        </w:tabs>
-        <w:spacing w:line="360" w:lineRule="auto"/>
-        <w:rPr>
-          <w:rFonts w:ascii="Consolas" w:hAnsi="Consolas"/>
-          <w:color w:val="000000" w:themeColor="text1"/>
-          <w:sz w:val="10"/>
-          <w:szCs w:val="10"/>
-          <w:lang w:val="en-US"/>
-        </w:rPr>
-      </w:pPr>
-      <w:r>
-        <w:rPr>
-          <w:rFonts w:ascii="Consolas" w:hAnsi="Consolas"/>
-          <w:color w:val="000000" w:themeColor="text1"/>
-          <w:sz w:val="10"/>
-          <w:szCs w:val="10"/>
-          <w:lang w:val="en-US"/>
-        </w:rPr>
-        <w:t>©2023 GESANG TECHNOLOGY</w:t>
-      </w:r>
-      <w:r>
-        <w:rPr>
-          <w:rFonts w:ascii="Consolas" w:hAnsi="Consolas"/>
-          <w:color w:val="000000" w:themeColor="text1"/>
-          <w:sz w:val="10"/>
-          <w:szCs w:val="10"/>
-          <w:lang w:val="en-US"/>
-        </w:rPr>
-        <w:t xml:space="preserve"> | </w:t>
+        <w:t xml:space="preserve"> </w:t>
       </w:r>
       <w:r>
         <w:rPr>
@@ -1268,6 +1249,36 @@
     </w:p>
   </w:endnote>
 </w:endnotes>
+</file>
+
+<file path=word/footer1.xml><?xml version="1.0" encoding="utf-8"?>
+<w:ftr xmlns:wpc="http://schemas.microsoft.com/office/word/2010/wordprocessingCanvas" xmlns:cx="http://schemas.microsoft.com/office/drawing/2014/chartex" xmlns:cx1="http://schemas.microsoft.com/office/drawing/2015/9/8/chartex" xmlns:cx2="http://schemas.microsoft.com/office/drawing/2015/10/21/chartex" xmlns:cx3="http://schemas.microsoft.com/office/drawing/2016/5/9/chartex" xmlns:cx4="http://schemas.microsoft.com/office/drawing/2016/5/10/chartex" xmlns:cx5="http://schemas.microsoft.com/office/drawing/2016/5/11/chartex" xmlns:cx6="http://schemas.microsoft.com/office/drawing/2016/5/12/chartex" xmlns:cx7="http://schemas.microsoft.com/office/drawing/2016/5/13/chartex" xmlns:cx8="http://schemas.microsoft.com/office/drawing/2016/5/14/chartex" xmlns:mc="http://schemas.openxmlformats.org/markup-compatibility/2006" xmlns:aink="http://schemas.microsoft.com/office/drawing/2016/ink" xmlns:am3d="http://schemas.microsoft.com/office/drawing/2017/model3d" xmlns:o="urn:schemas-microsoft-com:office:office" xmlns:r="http://schemas.openxmlformats.org/officeDocument/2006/relationships" xmlns:m="http://schemas.openxmlformats.org/officeDocument/2006/math" xmlns:v="urn:schemas-microsoft-com:vml" xmlns:wp14="http://schemas.microsoft.com/office/word/2010/wordprocessingDrawing" xmlns:wp="http://schemas.openxmlformats.org/drawingml/2006/wordprocessingDrawing" xmlns:w10="urn:schemas-microsoft-com:office:word" xmlns:w="http://schemas.openxmlformats.org/wordprocessingml/2006/main" xmlns:w14="http://schemas.microsoft.com/office/word/2010/wordml" xmlns:w15="http://schemas.microsoft.com/office/word/2012/wordml" xmlns:w16cex="http://schemas.microsoft.com/office/word/2018/wordml/cex" xmlns:w16cid="http://schemas.microsoft.com/office/word/2016/wordml/cid" xmlns:w16="http://schemas.microsoft.com/office/word/2018/wordml" xmlns:w16sdtdh="http://schemas.microsoft.com/office/word/2020/wordml/sdtdatahash" xmlns:w16se="http://schemas.microsoft.com/office/word/2015/wordml/symex" xmlns:wpg="http://schemas.microsoft.com/office/word/2010/wordprocessingGroup" xmlns:wpi="http://schemas.microsoft.com/office/word/2010/wordprocessingInk" xmlns:wne="http://schemas.microsoft.com/office/word/2006/wordml" xmlns:wps="http://schemas.microsoft.com/office/word/2010/wordprocessingShape" mc:Ignorable="w14 w15 w16se w16cid w16 w16cex w16sdtdh wp14">
+  <w:p>
+    <w:pPr>
+      <w:pStyle w:val="Footer"/>
+    </w:pPr>
+  </w:p>
+</w:ftr>
+</file>
+
+<file path=word/footer2.xml><?xml version="1.0" encoding="utf-8"?>
+<w:ftr xmlns:wpc="http://schemas.microsoft.com/office/word/2010/wordprocessingCanvas" xmlns:cx="http://schemas.microsoft.com/office/drawing/2014/chartex" xmlns:cx1="http://schemas.microsoft.com/office/drawing/2015/9/8/chartex" xmlns:cx2="http://schemas.microsoft.com/office/drawing/2015/10/21/chartex" xmlns:cx3="http://schemas.microsoft.com/office/drawing/2016/5/9/chartex" xmlns:cx4="http://schemas.microsoft.com/office/drawing/2016/5/10/chartex" xmlns:cx5="http://schemas.microsoft.com/office/drawing/2016/5/11/chartex" xmlns:cx6="http://schemas.microsoft.com/office/drawing/2016/5/12/chartex" xmlns:cx7="http://schemas.microsoft.com/office/drawing/2016/5/13/chartex" xmlns:cx8="http://schemas.microsoft.com/office/drawing/2016/5/14/chartex" xmlns:mc="http://schemas.openxmlformats.org/markup-compatibility/2006" xmlns:aink="http://schemas.microsoft.com/office/drawing/2016/ink" xmlns:am3d="http://schemas.microsoft.com/office/drawing/2017/model3d" xmlns:o="urn:schemas-microsoft-com:office:office" xmlns:r="http://schemas.openxmlformats.org/officeDocument/2006/relationships" xmlns:m="http://schemas.openxmlformats.org/officeDocument/2006/math" xmlns:v="urn:schemas-microsoft-com:vml" xmlns:wp14="http://schemas.microsoft.com/office/word/2010/wordprocessingDrawing" xmlns:wp="http://schemas.openxmlformats.org/drawingml/2006/wordprocessingDrawing" xmlns:w10="urn:schemas-microsoft-com:office:word" xmlns:w="http://schemas.openxmlformats.org/wordprocessingml/2006/main" xmlns:w14="http://schemas.microsoft.com/office/word/2010/wordml" xmlns:w15="http://schemas.microsoft.com/office/word/2012/wordml" xmlns:w16cex="http://schemas.microsoft.com/office/word/2018/wordml/cex" xmlns:w16cid="http://schemas.microsoft.com/office/word/2016/wordml/cid" xmlns:w16="http://schemas.microsoft.com/office/word/2018/wordml" xmlns:w16sdtdh="http://schemas.microsoft.com/office/word/2020/wordml/sdtdatahash" xmlns:w16se="http://schemas.microsoft.com/office/word/2015/wordml/symex" xmlns:wpg="http://schemas.microsoft.com/office/word/2010/wordprocessingGroup" xmlns:wpi="http://schemas.microsoft.com/office/word/2010/wordprocessingInk" xmlns:wne="http://schemas.microsoft.com/office/word/2006/wordml" xmlns:wps="http://schemas.microsoft.com/office/word/2010/wordprocessingShape" mc:Ignorable="w14 w15 w16se w16cid w16 w16cex w16sdtdh wp14">
+  <w:p>
+    <w:pPr>
+      <w:pStyle w:val="Footer"/>
+    </w:pPr>
+  </w:p>
+</w:ftr>
+</file>
+
+<file path=word/footer3.xml><?xml version="1.0" encoding="utf-8"?>
+<w:ftr xmlns:wpc="http://schemas.microsoft.com/office/word/2010/wordprocessingCanvas" xmlns:cx="http://schemas.microsoft.com/office/drawing/2014/chartex" xmlns:cx1="http://schemas.microsoft.com/office/drawing/2015/9/8/chartex" xmlns:cx2="http://schemas.microsoft.com/office/drawing/2015/10/21/chartex" xmlns:cx3="http://schemas.microsoft.com/office/drawing/2016/5/9/chartex" xmlns:cx4="http://schemas.microsoft.com/office/drawing/2016/5/10/chartex" xmlns:cx5="http://schemas.microsoft.com/office/drawing/2016/5/11/chartex" xmlns:cx6="http://schemas.microsoft.com/office/drawing/2016/5/12/chartex" xmlns:cx7="http://schemas.microsoft.com/office/drawing/2016/5/13/chartex" xmlns:cx8="http://schemas.microsoft.com/office/drawing/2016/5/14/chartex" xmlns:mc="http://schemas.openxmlformats.org/markup-compatibility/2006" xmlns:aink="http://schemas.microsoft.com/office/drawing/2016/ink" xmlns:am3d="http://schemas.microsoft.com/office/drawing/2017/model3d" xmlns:o="urn:schemas-microsoft-com:office:office" xmlns:r="http://schemas.openxmlformats.org/officeDocument/2006/relationships" xmlns:m="http://schemas.openxmlformats.org/officeDocument/2006/math" xmlns:v="urn:schemas-microsoft-com:vml" xmlns:wp14="http://schemas.microsoft.com/office/word/2010/wordprocessingDrawing" xmlns:wp="http://schemas.openxmlformats.org/drawingml/2006/wordprocessingDrawing" xmlns:w10="urn:schemas-microsoft-com:office:word" xmlns:w="http://schemas.openxmlformats.org/wordprocessingml/2006/main" xmlns:w14="http://schemas.microsoft.com/office/word/2010/wordml" xmlns:w15="http://schemas.microsoft.com/office/word/2012/wordml" xmlns:w16cex="http://schemas.microsoft.com/office/word/2018/wordml/cex" xmlns:w16cid="http://schemas.microsoft.com/office/word/2016/wordml/cid" xmlns:w16="http://schemas.microsoft.com/office/word/2018/wordml" xmlns:w16sdtdh="http://schemas.microsoft.com/office/word/2020/wordml/sdtdatahash" xmlns:w16se="http://schemas.microsoft.com/office/word/2015/wordml/symex" xmlns:wpg="http://schemas.microsoft.com/office/word/2010/wordprocessingGroup" xmlns:wpi="http://schemas.microsoft.com/office/word/2010/wordprocessingInk" xmlns:wne="http://schemas.microsoft.com/office/word/2006/wordml" xmlns:wps="http://schemas.microsoft.com/office/word/2010/wordprocessingShape" mc:Ignorable="w14 w15 w16se w16cid w16 w16cex w16sdtdh wp14">
+  <w:p>
+    <w:pPr>
+      <w:pStyle w:val="Footer"/>
+    </w:pPr>
+  </w:p>
+</w:ftr>
 </file>
 
 <file path=word/footnotes.xml><?xml version="1.0" encoding="utf-8"?>
@@ -1330,7 +1341,7 @@
           </v:handles>
           <o:lock v:ext="edit" text="t" shapetype="t"/>
         </v:shapetype>
-        <v:shape id="PowerPlusWaterMarkObject3204657" o:spid="_x0000_s2059" type="#_x0000_t136" style="position:absolute;margin-left:0;margin-top:0;width:119.4pt;height:40.2pt;rotation:315;z-index:-251655168;mso-position-horizontal:center;mso-position-horizontal-relative:margin;mso-position-vertical:center;mso-position-vertical-relative:margin" o:allowincell="f" fillcolor="silver" stroked="f">
+        <v:shape id="PowerPlusWaterMarkObject4217157" o:spid="_x0000_s2059" type="#_x0000_t136" style="position:absolute;margin-left:0;margin-top:0;width:119.4pt;height:40.2pt;rotation:315;z-index:-251655168;mso-position-horizontal:center;mso-position-horizontal-relative:margin;mso-position-vertical:center;mso-position-vertical-relative:margin" o:allowincell="f" fillcolor="red" stroked="f">
           <v:fill opacity=".5"/>
           <v:textpath style="font-family:&quot;Arial&quot;" string="LUNAS"/>
           <w10:wrap anchorx="margin" anchory="margin"/>
@@ -1376,7 +1387,7 @@
           </v:handles>
           <o:lock v:ext="edit" text="t" shapetype="t"/>
         </v:shapetype>
-        <v:shape id="PowerPlusWaterMarkObject3204658" o:spid="_x0000_s2060" type="#_x0000_t136" style="position:absolute;margin-left:0;margin-top:0;width:119.4pt;height:40.2pt;rotation:315;z-index:-251653120;mso-position-horizontal:center;mso-position-horizontal-relative:margin;mso-position-vertical:center;mso-position-vertical-relative:margin" o:allowincell="f" fillcolor="silver" stroked="f">
+        <v:shape id="PowerPlusWaterMarkObject4217158" o:spid="_x0000_s2060" type="#_x0000_t136" style="position:absolute;margin-left:0;margin-top:0;width:119.4pt;height:40.2pt;rotation:315;z-index:-251653120;mso-position-horizontal:center;mso-position-horizontal-relative:margin;mso-position-vertical:center;mso-position-vertical-relative:margin" o:allowincell="f" fillcolor="red" stroked="f">
           <v:fill opacity=".5"/>
           <v:textpath style="font-family:&quot;Arial&quot;" string="LUNAS"/>
           <w10:wrap anchorx="margin" anchory="margin"/>
@@ -1422,7 +1433,7 @@
           </v:handles>
           <o:lock v:ext="edit" text="t" shapetype="t"/>
         </v:shapetype>
-        <v:shape id="PowerPlusWaterMarkObject3204656" o:spid="_x0000_s2058" type="#_x0000_t136" style="position:absolute;margin-left:0;margin-top:0;width:119.4pt;height:40.2pt;rotation:315;z-index:-251657216;mso-position-horizontal:center;mso-position-horizontal-relative:margin;mso-position-vertical:center;mso-position-vertical-relative:margin" o:allowincell="f" fillcolor="silver" stroked="f">
+        <v:shape id="PowerPlusWaterMarkObject4217156" o:spid="_x0000_s2058" type="#_x0000_t136" style="position:absolute;margin-left:0;margin-top:0;width:119.4pt;height:40.2pt;rotation:315;z-index:-251657216;mso-position-horizontal:center;mso-position-horizontal-relative:margin;mso-position-vertical:center;mso-position-vertical-relative:margin" o:allowincell="f" fillcolor="red" stroked="f">
           <v:fill opacity=".5"/>
           <v:textpath style="font-family:&quot;Arial&quot;" string="LUNAS"/>
           <w10:wrap anchorx="margin" anchory="margin"/>

</xml_diff>